<commit_message>
[06/09/2023]: Atualiza dados pessoais
</commit_message>
<xml_diff>
--- a/Informações Profissionais/Curriculo/16-08-2023/PEDRO HENRIQUE BORIM FERNADNES.docx
+++ b/Informações Profissionais/Curriculo/16-08-2023/PEDRO HENRIQUE BORIM FERNADNES.docx
@@ -1125,7 +1125,47 @@
                 <w:color w:val="775F55" w:themeColor="text2"/>
                 <w:lang w:val="pt-BR" w:bidi="pt-BR"/>
               </w:rPr>
-              <w:t>Envolvimento com o projeto Mátika( Jogo de matemátika educacional do CIEE)</w:t>
+              <w:t>Envolvimento com o p</w:t>
+            </w:r>
+            <w:r>
+              <w:rPr>
+                <w:rFonts w:asciiTheme="majorHAnsi" w:eastAsiaTheme="majorEastAsia" w:hAnsiTheme="majorHAnsi" w:cstheme="majorBidi"/>
+                <w:noProof/>
+                <w:color w:val="775F55" w:themeColor="text2"/>
+                <w:lang w:val="pt-BR" w:bidi="pt-BR"/>
+              </w:rPr>
+              <w:t xml:space="preserve">rojeto Mátika( Jogo de </w:t>
+            </w:r>
+            <w:r>
+              <w:rPr>
+                <w:rFonts w:asciiTheme="majorHAnsi" w:eastAsiaTheme="majorEastAsia" w:hAnsiTheme="majorHAnsi" w:cstheme="majorBidi"/>
+                <w:noProof/>
+                <w:color w:val="775F55" w:themeColor="text2"/>
+                <w:u w:val="single"/>
+                <w:lang w:val="pt-BR" w:bidi="pt-BR"/>
+              </w:rPr>
+              <w:t>matemátic</w:t>
+            </w:r>
+            <w:bookmarkStart w:id="0" w:name="_GoBack"/>
+            <w:bookmarkEnd w:id="0"/>
+            <w:r>
+              <w:rPr>
+                <w:rFonts w:asciiTheme="majorHAnsi" w:eastAsiaTheme="majorEastAsia" w:hAnsiTheme="majorHAnsi" w:cstheme="majorBidi"/>
+                <w:noProof/>
+                <w:color w:val="775F55" w:themeColor="text2"/>
+                <w:u w:val="single"/>
+                <w:lang w:val="pt-BR" w:bidi="pt-BR"/>
+              </w:rPr>
+              <w:t>a</w:t>
+            </w:r>
+            <w:r>
+              <w:rPr>
+                <w:rFonts w:asciiTheme="majorHAnsi" w:eastAsiaTheme="majorEastAsia" w:hAnsiTheme="majorHAnsi" w:cstheme="majorBidi"/>
+                <w:noProof/>
+                <w:color w:val="775F55" w:themeColor="text2"/>
+                <w:lang w:val="pt-BR" w:bidi="pt-BR"/>
+              </w:rPr>
+              <w:t xml:space="preserve"> educacional do CIEE)</w:t>
             </w:r>
           </w:p>
         </w:tc>
@@ -1683,8 +1723,6 @@
               </w:rPr>
               <w:t>Javascript</w:t>
             </w:r>
-            <w:bookmarkStart w:id="0" w:name="_GoBack"/>
-            <w:bookmarkEnd w:id="0"/>
           </w:p>
           <w:p>
             <w:pPr>
@@ -2015,7 +2053,7 @@
               <wp:docPr id="1" name="Retângulo 2">
                 <a:extLst xmlns:a="http://schemas.openxmlformats.org/drawingml/2006/main">
                   <a:ext uri="{C183D7F6-B498-43B3-948B-1728B52AA6E4}">
-                    <adec:decorative xmlns="" xmlns:cx="http://schemas.microsoft.com/office/drawing/2014/chartex" xmlns:cx1="http://schemas.microsoft.com/office/drawing/2015/9/8/chartex" xmlns:cx2="http://schemas.microsoft.com/office/drawing/2015/10/21/chartex" xmlns:cx3="http://schemas.microsoft.com/office/drawing/2016/5/9/chartex" xmlns:cx4="http://schemas.microsoft.com/office/drawing/2016/5/10/chartex" xmlns:cx5="http://schemas.microsoft.com/office/drawing/2016/5/11/chartex" xmlns:cx6="http://schemas.microsoft.com/office/drawing/2016/5/12/chartex" xmlns:cx7="http://schemas.microsoft.com/office/drawing/2016/5/13/chartex" xmlns:cx8="http://schemas.microsoft.com/office/drawing/2016/5/14/chartex" xmlns:aink="http://schemas.microsoft.com/office/drawing/2016/ink" xmlns:am3d="http://schemas.microsoft.com/office/drawing/2017/model3d" xmlns:o="urn:schemas-microsoft-com:office:office" xmlns:v="urn:schemas-microsoft-com:vml" xmlns:w10="urn:schemas-microsoft-com:office:word" xmlns:w="http://schemas.openxmlformats.org/wordprocessingml/2006/main" xmlns:w16cex="http://schemas.microsoft.com/office/word/2018/wordml/cex" xmlns:w16cid="http://schemas.microsoft.com/office/word/2016/wordml/cid" xmlns:w16="http://schemas.microsoft.com/office/word/2018/wordml" xmlns:w16se="http://schemas.microsoft.com/office/word/2015/wordml/symex" xmlns:adec="http://schemas.microsoft.com/office/drawing/2017/decorative" val="1"/>
+                    <adec:decorative xmlns:adec="http://schemas.microsoft.com/office/drawing/2017/decorative" xmlns:w16se="http://schemas.microsoft.com/office/word/2015/wordml/symex" xmlns:w16="http://schemas.microsoft.com/office/word/2018/wordml" xmlns:w16cid="http://schemas.microsoft.com/office/word/2016/wordml/cid" xmlns:w16cex="http://schemas.microsoft.com/office/word/2018/wordml/cex" xmlns:w="http://schemas.openxmlformats.org/wordprocessingml/2006/main" xmlns:w10="urn:schemas-microsoft-com:office:word" xmlns:v="urn:schemas-microsoft-com:vml" xmlns:o="urn:schemas-microsoft-com:office:office" xmlns:am3d="http://schemas.microsoft.com/office/drawing/2017/model3d" xmlns:aink="http://schemas.microsoft.com/office/drawing/2016/ink" xmlns:cx8="http://schemas.microsoft.com/office/drawing/2016/5/14/chartex" xmlns:cx7="http://schemas.microsoft.com/office/drawing/2016/5/13/chartex" xmlns:cx6="http://schemas.microsoft.com/office/drawing/2016/5/12/chartex" xmlns:cx5="http://schemas.microsoft.com/office/drawing/2016/5/11/chartex" xmlns:cx4="http://schemas.microsoft.com/office/drawing/2016/5/10/chartex" xmlns:cx3="http://schemas.microsoft.com/office/drawing/2016/5/9/chartex" xmlns:cx2="http://schemas.microsoft.com/office/drawing/2015/10/21/chartex" xmlns:cx1="http://schemas.microsoft.com/office/drawing/2015/9/8/chartex" xmlns:cx="http://schemas.microsoft.com/office/drawing/2014/chartex" xmlns="" val="1"/>
                   </a:ext>
                 </a:extLst>
               </wp:docPr>
@@ -28093,6 +28131,7 @@
   <w:rsids>
     <w:rsidRoot w:val="00767692"/>
     <w:rsid w:val="00016362"/>
+    <w:rsid w:val="000304F5"/>
     <w:rsid w:val="00394A9C"/>
     <w:rsid w:val="00717087"/>
     <w:rsid w:val="00767692"/>
@@ -28898,6 +28937,23 @@
 </file>
 
 <file path=customXml/item1.xml><?xml version="1.0" encoding="utf-8"?>
+<?mso-contentType ?>
+<FormTemplates xmlns="http://schemas.microsoft.com/sharepoint/v3/contenttype/forms">
+  <Display>DocumentLibraryForm</Display>
+  <Edit>DocumentLibraryForm</Edit>
+  <New>DocumentLibraryForm</New>
+</FormTemplates>
+</file>
+
+<file path=customXml/item2.xml><?xml version="1.0" encoding="utf-8"?>
+<p:properties xmlns:p="http://schemas.microsoft.com/office/2006/metadata/properties" xmlns:xsi="http://www.w3.org/2001/XMLSchema-instance" xmlns:pc="http://schemas.microsoft.com/office/infopath/2007/PartnerControls">
+  <documentManagement>
+    <MediaServiceKeyPoints xmlns="71af3243-3dd4-4a8d-8c0d-dd76da1f02a5" xsi:nil="true"/>
+  </documentManagement>
+</p:properties>
+</file>
+
+<file path=customXml/item3.xml><?xml version="1.0" encoding="utf-8"?>
 <ct:contentTypeSchema xmlns:ct="http://schemas.microsoft.com/office/2006/metadata/contentType" xmlns:ma="http://schemas.microsoft.com/office/2006/metadata/properties/metaAttributes" ct:_="" ma:_="" ma:contentTypeName="Document" ma:contentTypeID="0x01010079F111ED35F8CC479449609E8A0923A6" ma:contentTypeVersion="11" ma:contentTypeDescription="Create a new document." ma:contentTypeScope="" ma:versionID="9677210f24a1be23c92c90fd886aa0aa">
   <xsd:schema xmlns:xsd="http://www.w3.org/2001/XMLSchema" xmlns:xs="http://www.w3.org/2001/XMLSchema" xmlns:p="http://schemas.microsoft.com/office/2006/metadata/properties" xmlns:ns2="71af3243-3dd4-4a8d-8c0d-dd76da1f02a5" xmlns:ns3="16c05727-aa75-4e4a-9b5f-8a80a1165891" targetNamespace="http://schemas.microsoft.com/office/2006/metadata/properties" ma:root="true" ma:fieldsID="60e05723c5c1908df1a1a4ebf11d344e" ns2:_="" ns3:_="">
     <xsd:import namespace="71af3243-3dd4-4a8d-8c0d-dd76da1f02a5"/>
@@ -29108,24 +29164,25 @@
 </ct:contentTypeSchema>
 </file>
 
-<file path=customXml/item2.xml><?xml version="1.0" encoding="utf-8"?>
-<p:properties xmlns:p="http://schemas.microsoft.com/office/2006/metadata/properties" xmlns:xsi="http://www.w3.org/2001/XMLSchema-instance" xmlns:pc="http://schemas.microsoft.com/office/infopath/2007/PartnerControls">
-  <documentManagement>
-    <MediaServiceKeyPoints xmlns="71af3243-3dd4-4a8d-8c0d-dd76da1f02a5" xsi:nil="true"/>
-  </documentManagement>
-</p:properties>
+<file path=customXml/itemProps1.xml><?xml version="1.0" encoding="utf-8"?>
+<ds:datastoreItem xmlns:ds="http://schemas.openxmlformats.org/officeDocument/2006/customXml" ds:itemID="{50503A21-F367-462E-B624-BDB4831C4953}">
+  <ds:schemaRefs>
+    <ds:schemaRef ds:uri="http://schemas.microsoft.com/sharepoint/v3/contenttype/forms"/>
+  </ds:schemaRefs>
+</ds:datastoreItem>
 </file>
 
-<file path=customXml/item3.xml><?xml version="1.0" encoding="utf-8"?>
-<?mso-contentType ?>
-<FormTemplates xmlns="http://schemas.microsoft.com/sharepoint/v3/contenttype/forms">
-  <Display>DocumentLibraryForm</Display>
-  <Edit>DocumentLibraryForm</Edit>
-  <New>DocumentLibraryForm</New>
-</FormTemplates>
+<file path=customXml/itemProps2.xml><?xml version="1.0" encoding="utf-8"?>
+<ds:datastoreItem xmlns:ds="http://schemas.openxmlformats.org/officeDocument/2006/customXml" ds:itemID="{24285919-CFDE-4EB8-9796-0DEB1CB8315E}">
+  <ds:schemaRefs>
+    <ds:schemaRef ds:uri="http://schemas.microsoft.com/office/2006/metadata/properties"/>
+    <ds:schemaRef ds:uri="http://schemas.microsoft.com/office/infopath/2007/PartnerControls"/>
+    <ds:schemaRef ds:uri="71af3243-3dd4-4a8d-8c0d-dd76da1f02a5"/>
+  </ds:schemaRefs>
+</ds:datastoreItem>
 </file>
 
-<file path=customXml/itemProps1.xml><?xml version="1.0" encoding="utf-8"?>
+<file path=customXml/itemProps3.xml><?xml version="1.0" encoding="utf-8"?>
 <ds:datastoreItem xmlns:ds="http://schemas.openxmlformats.org/officeDocument/2006/customXml" ds:itemID="{12DA0656-155E-4034-8822-A568687ED651}">
   <ds:schemaRefs>
     <ds:schemaRef ds:uri="http://schemas.microsoft.com/office/2006/metadata/contentType"/>
@@ -29142,22 +29199,4 @@
     <ds:schemaRef ds:uri="http://schemas.microsoft.com/internal/obd"/>
   </ds:schemaRefs>
 </ds:datastoreItem>
-</file>
-
-<file path=customXml/itemProps2.xml><?xml version="1.0" encoding="utf-8"?>
-<ds:datastoreItem xmlns:ds="http://schemas.openxmlformats.org/officeDocument/2006/customXml" ds:itemID="{24285919-CFDE-4EB8-9796-0DEB1CB8315E}">
-  <ds:schemaRefs>
-    <ds:schemaRef ds:uri="http://schemas.microsoft.com/office/2006/metadata/properties"/>
-    <ds:schemaRef ds:uri="http://schemas.microsoft.com/office/infopath/2007/PartnerControls"/>
-    <ds:schemaRef ds:uri="71af3243-3dd4-4a8d-8c0d-dd76da1f02a5"/>
-  </ds:schemaRefs>
-</ds:datastoreItem>
-</file>
-
-<file path=customXml/itemProps3.xml><?xml version="1.0" encoding="utf-8"?>
-<ds:datastoreItem xmlns:ds="http://schemas.openxmlformats.org/officeDocument/2006/customXml" ds:itemID="{50503A21-F367-462E-B624-BDB4831C4953}">
-  <ds:schemaRefs>
-    <ds:schemaRef ds:uri="http://schemas.microsoft.com/sharepoint/v3/contenttype/forms"/>
-  </ds:schemaRefs>
-</ds:datastoreItem>
 </file>
</xml_diff>

<commit_message>
[09/10/2023]: Ajusta informações profissionais
</commit_message>
<xml_diff>
--- a/Informações Profissionais/Curriculo/16-08-2023/PEDRO HENRIQUE BORIM FERNADNES.docx
+++ b/Informações Profissionais/Curriculo/16-08-2023/PEDRO HENRIQUE BORIM FERNADNES.docx
@@ -1,6 +1,6 @@
 
 <file path=word/document.xml><?xml version="1.0" encoding="utf-8"?>
-<w:document xmlns:wpc="http://schemas.microsoft.com/office/word/2010/wordprocessingCanvas" xmlns:mc="http://schemas.openxmlformats.org/markup-compatibility/2006" xmlns:o="urn:schemas-microsoft-com:office:office" xmlns:r="http://schemas.openxmlformats.org/officeDocument/2006/relationships" xmlns:m="http://schemas.openxmlformats.org/officeDocument/2006/math" xmlns:v="urn:schemas-microsoft-com:vml" xmlns:wp14="http://schemas.microsoft.com/office/word/2010/wordprocessingDrawing" xmlns:wp="http://schemas.openxmlformats.org/drawingml/2006/wordprocessingDrawing" xmlns:w10="urn:schemas-microsoft-com:office:word" xmlns:w="http://schemas.openxmlformats.org/wordprocessingml/2006/main" xmlns:w14="http://schemas.microsoft.com/office/word/2010/wordml" xmlns:w15="http://schemas.microsoft.com/office/word/2012/wordml" xmlns:wpg="http://schemas.microsoft.com/office/word/2010/wordprocessingGroup" xmlns:wpi="http://schemas.microsoft.com/office/word/2010/wordprocessingInk" xmlns:wne="http://schemas.microsoft.com/office/word/2006/wordml" xmlns:wps="http://schemas.microsoft.com/office/word/2010/wordprocessingShape" mc:Ignorable="w14 w15 wp14">
+<w:document xmlns:wpc="http://schemas.microsoft.com/office/word/2010/wordprocessingCanvas" xmlns:cx="http://schemas.microsoft.com/office/drawing/2014/chartex" xmlns:cx1="http://schemas.microsoft.com/office/drawing/2015/9/8/chartex" xmlns:cx2="http://schemas.microsoft.com/office/drawing/2015/10/21/chartex" xmlns:cx3="http://schemas.microsoft.com/office/drawing/2016/5/9/chartex" xmlns:cx4="http://schemas.microsoft.com/office/drawing/2016/5/10/chartex" xmlns:cx5="http://schemas.microsoft.com/office/drawing/2016/5/11/chartex" xmlns:cx6="http://schemas.microsoft.com/office/drawing/2016/5/12/chartex" xmlns:cx7="http://schemas.microsoft.com/office/drawing/2016/5/13/chartex" xmlns:cx8="http://schemas.microsoft.com/office/drawing/2016/5/14/chartex" xmlns:mc="http://schemas.openxmlformats.org/markup-compatibility/2006" xmlns:aink="http://schemas.microsoft.com/office/drawing/2016/ink" xmlns:am3d="http://schemas.microsoft.com/office/drawing/2017/model3d" xmlns:o="urn:schemas-microsoft-com:office:office" xmlns:oel="http://schemas.microsoft.com/office/2019/extlst" xmlns:r="http://schemas.openxmlformats.org/officeDocument/2006/relationships" xmlns:m="http://schemas.openxmlformats.org/officeDocument/2006/math" xmlns:v="urn:schemas-microsoft-com:vml" xmlns:wp14="http://schemas.microsoft.com/office/word/2010/wordprocessingDrawing" xmlns:wp="http://schemas.openxmlformats.org/drawingml/2006/wordprocessingDrawing" xmlns:w10="urn:schemas-microsoft-com:office:word" xmlns:w="http://schemas.openxmlformats.org/wordprocessingml/2006/main" xmlns:w14="http://schemas.microsoft.com/office/word/2010/wordml" xmlns:w15="http://schemas.microsoft.com/office/word/2012/wordml" xmlns:w16cex="http://schemas.microsoft.com/office/word/2018/wordml/cex" xmlns:w16cid="http://schemas.microsoft.com/office/word/2016/wordml/cid" xmlns:w16="http://schemas.microsoft.com/office/word/2018/wordml" xmlns:w16sdtdh="http://schemas.microsoft.com/office/word/2020/wordml/sdtdatahash" xmlns:w16se="http://schemas.microsoft.com/office/word/2015/wordml/symex" xmlns:wpg="http://schemas.microsoft.com/office/word/2010/wordprocessingGroup" xmlns:wpi="http://schemas.microsoft.com/office/word/2010/wordprocessingInk" xmlns:wne="http://schemas.microsoft.com/office/word/2006/wordml" xmlns:wps="http://schemas.microsoft.com/office/word/2010/wordprocessingShape" mc:Ignorable="w14 w15 w16se w16cid w16 w16cex w16sdtdh wp14">
   <w:body>
     <w:tbl>
       <w:tblPr>
@@ -214,7 +214,6 @@
                 <w15:appearance w15:val="hidden"/>
                 <w:text/>
               </w:sdtPr>
-              <w:sdtEndPr/>
               <w:sdtContent>
                 <w:r>
                   <w:rPr>
@@ -347,7 +346,28 @@
                 <w:sz w:val="24"/>
                 <w:lang w:val="pt-BR" w:bidi="pt-BR"/>
               </w:rPr>
-              <w:t>Estive e estou buscando uma carreira profissional completa, sempre aprendendo, enfrentando desafios, minha experiência no CIEE, ajudou muito a ter uma noção do mundo do trabalho e pretendo continuar a aprender.Meus gostos me ajudam a ser um bom profissional, tenho ambição para aprender e desejo em saber detalhes de como as coisas funcionando do micro ao macro.</w:t>
+              <w:t xml:space="preserve">Estive e estou buscando uma carreira profissional completa, sempre aprendendo, enfrentando desafios, minha experiência no CIEE, ajudou muito a ter uma noção do mundo do trabalho e pretendo continuar a aprender.Meus gostos me ajudam a ser um bom profissional, tenho ambição para aprender e desejo em saber detalhes de </w:t>
+            </w:r>
+            <w:r>
+              <w:rPr>
+                <w:rFonts w:asciiTheme="majorHAnsi" w:eastAsiaTheme="majorEastAsia" w:hAnsiTheme="majorHAnsi" w:cstheme="majorBidi"/>
+                <w:noProof/>
+                <w:color w:val="775F55" w:themeColor="text2"/>
+                <w:sz w:val="24"/>
+                <w:u w:val="single"/>
+                <w:lang w:val="pt-BR" w:bidi="pt-BR"/>
+              </w:rPr>
+              <w:t>como</w:t>
+            </w:r>
+            <w:r>
+              <w:rPr>
+                <w:rFonts w:asciiTheme="majorHAnsi" w:eastAsiaTheme="majorEastAsia" w:hAnsiTheme="majorHAnsi" w:cstheme="majorBidi"/>
+                <w:noProof/>
+                <w:color w:val="775F55" w:themeColor="text2"/>
+                <w:sz w:val="24"/>
+                <w:lang w:val="pt-BR" w:bidi="pt-BR"/>
+              </w:rPr>
+              <w:t xml:space="preserve"> as coisas funcionando do micro ao macro.</w:t>
             </w:r>
           </w:p>
         </w:tc>
@@ -387,7 +407,6 @@
                 <w15:appearance w15:val="hidden"/>
                 <w:text/>
               </w:sdtPr>
-              <w:sdtEndPr/>
               <w:sdtContent>
                 <w:r>
                   <w:rPr>
@@ -581,7 +600,43 @@
                 <w:color w:val="775F55" w:themeColor="text2"/>
                 <w:lang w:val="pt-BR" w:bidi="pt-BR"/>
               </w:rPr>
-              <w:t>[02/2020-12/2023]</w:t>
+              <w:t>[02/2020-</w:t>
+            </w:r>
+            <w:r>
+              <w:rPr>
+                <w:rFonts w:asciiTheme="majorHAnsi" w:eastAsiaTheme="majorEastAsia" w:hAnsiTheme="majorHAnsi" w:cstheme="majorBidi"/>
+                <w:noProof/>
+                <w:color w:val="775F55" w:themeColor="text2"/>
+                <w:lang w:val="pt-BR" w:bidi="pt-BR"/>
+              </w:rPr>
+              <w:t>02</w:t>
+            </w:r>
+            <w:r>
+              <w:rPr>
+                <w:rFonts w:asciiTheme="majorHAnsi" w:eastAsiaTheme="majorEastAsia" w:hAnsiTheme="majorHAnsi" w:cstheme="majorBidi"/>
+                <w:noProof/>
+                <w:color w:val="775F55" w:themeColor="text2"/>
+                <w:lang w:val="pt-BR" w:bidi="pt-BR"/>
+              </w:rPr>
+              <w:t>/202</w:t>
+            </w:r>
+            <w:r>
+              <w:rPr>
+                <w:rFonts w:asciiTheme="majorHAnsi" w:eastAsiaTheme="majorEastAsia" w:hAnsiTheme="majorHAnsi" w:cstheme="majorBidi"/>
+                <w:noProof/>
+                <w:color w:val="775F55" w:themeColor="text2"/>
+                <w:lang w:val="pt-BR" w:bidi="pt-BR"/>
+              </w:rPr>
+              <w:t>2</w:t>
+            </w:r>
+            <w:r>
+              <w:rPr>
+                <w:rFonts w:asciiTheme="majorHAnsi" w:eastAsiaTheme="majorEastAsia" w:hAnsiTheme="majorHAnsi" w:cstheme="majorBidi"/>
+                <w:noProof/>
+                <w:color w:val="775F55" w:themeColor="text2"/>
+                <w:lang w:val="pt-BR" w:bidi="pt-BR"/>
+              </w:rPr>
+              <w:t>]</w:t>
             </w:r>
           </w:p>
           <w:p>
@@ -805,7 +860,6 @@
               <w15:appearance w15:val="hidden"/>
               <w:text/>
             </w:sdtPr>
-            <w:sdtEndPr/>
             <w:sdtContent>
               <w:p>
                 <w:pPr>
@@ -1146,8 +1200,6 @@
               </w:rPr>
               <w:t>matemátic</w:t>
             </w:r>
-            <w:bookmarkStart w:id="0" w:name="_GoBack"/>
-            <w:bookmarkEnd w:id="0"/>
             <w:r>
               <w:rPr>
                 <w:rFonts w:asciiTheme="majorHAnsi" w:eastAsiaTheme="majorEastAsia" w:hAnsiTheme="majorHAnsi" w:cstheme="majorBidi"/>
@@ -1205,7 +1257,6 @@
                 <w15:appearance w15:val="hidden"/>
                 <w:text/>
               </w:sdtPr>
-              <w:sdtEndPr/>
               <w:sdtContent>
                 <w:r>
                   <w:rPr>
@@ -1405,7 +1456,6 @@
               <w15:appearance w15:val="hidden"/>
               <w:text/>
             </w:sdtPr>
-            <w:sdtEndPr/>
             <w:sdtContent>
               <w:p>
                 <w:pPr>
@@ -1903,8 +1953,11 @@
                 <w:numId w:val="17"/>
               </w:numPr>
               <w:rPr>
+                <w:rFonts w:asciiTheme="majorHAnsi" w:eastAsiaTheme="majorEastAsia" w:hAnsiTheme="majorHAnsi" w:cstheme="majorBidi"/>
                 <w:noProof/>
-                <w:lang w:val="pt-BR"/>
+                <w:color w:val="775F55" w:themeColor="text2"/>
+                <w:sz w:val="24"/>
+                <w:lang w:val="pt-BR" w:bidi="pt-BR"/>
               </w:rPr>
             </w:pPr>
             <w:r>
@@ -1926,8 +1979,145 @@
                 <w:numId w:val="17"/>
               </w:numPr>
               <w:rPr>
+                <w:rFonts w:asciiTheme="majorHAnsi" w:eastAsiaTheme="majorEastAsia" w:hAnsiTheme="majorHAnsi" w:cstheme="majorBidi"/>
                 <w:noProof/>
-                <w:lang w:val="pt-BR"/>
+                <w:color w:val="775F55" w:themeColor="text2"/>
+                <w:sz w:val="24"/>
+                <w:lang w:val="pt-BR" w:bidi="pt-BR"/>
+              </w:rPr>
+            </w:pPr>
+            <w:r>
+              <w:rPr>
+                <w:rFonts w:asciiTheme="majorHAnsi" w:eastAsiaTheme="majorEastAsia" w:hAnsiTheme="majorHAnsi" w:cstheme="majorBidi"/>
+                <w:noProof/>
+                <w:color w:val="775F55" w:themeColor="text2"/>
+                <w:sz w:val="24"/>
+                <w:lang w:val="pt-BR" w:bidi="pt-BR"/>
+              </w:rPr>
+              <w:t>Postman</w:t>
+            </w:r>
+          </w:p>
+          <w:p>
+            <w:pPr>
+              <w:pStyle w:val="TextoDireita"/>
+              <w:numPr>
+                <w:ilvl w:val="0"/>
+                <w:numId w:val="17"/>
+              </w:numPr>
+              <w:rPr>
+                <w:rFonts w:asciiTheme="majorHAnsi" w:eastAsiaTheme="majorEastAsia" w:hAnsiTheme="majorHAnsi" w:cstheme="majorBidi"/>
+                <w:noProof/>
+                <w:color w:val="775F55" w:themeColor="text2"/>
+                <w:sz w:val="24"/>
+                <w:lang w:val="pt-BR" w:bidi="pt-BR"/>
+              </w:rPr>
+            </w:pPr>
+            <w:proofErr w:type="spellStart"/>
+            <w:r>
+              <w:rPr>
+                <w:rFonts w:asciiTheme="majorHAnsi" w:eastAsiaTheme="majorEastAsia" w:hAnsiTheme="majorHAnsi" w:cstheme="majorBidi"/>
+                <w:noProof/>
+                <w:color w:val="775F55" w:themeColor="text2"/>
+                <w:sz w:val="24"/>
+                <w:lang w:val="pt-BR" w:bidi="pt-BR"/>
+              </w:rPr>
+              <w:t>Bitbucket</w:t>
+            </w:r>
+            <w:proofErr w:type="spellEnd"/>
+          </w:p>
+          <w:p>
+            <w:pPr>
+              <w:pStyle w:val="TextoDireita"/>
+              <w:numPr>
+                <w:ilvl w:val="0"/>
+                <w:numId w:val="17"/>
+              </w:numPr>
+              <w:rPr>
+                <w:rFonts w:asciiTheme="majorHAnsi" w:eastAsiaTheme="majorEastAsia" w:hAnsiTheme="majorHAnsi" w:cstheme="majorBidi"/>
+                <w:noProof/>
+                <w:color w:val="775F55" w:themeColor="text2"/>
+                <w:sz w:val="24"/>
+                <w:lang w:val="pt-BR" w:bidi="pt-BR"/>
+              </w:rPr>
+            </w:pPr>
+            <w:r>
+              <w:rPr>
+                <w:rFonts w:asciiTheme="majorHAnsi" w:eastAsiaTheme="majorEastAsia" w:hAnsiTheme="majorHAnsi" w:cstheme="majorBidi"/>
+                <w:noProof/>
+                <w:color w:val="775F55" w:themeColor="text2"/>
+                <w:sz w:val="24"/>
+                <w:lang w:val="pt-BR" w:bidi="pt-BR"/>
+              </w:rPr>
+              <w:t>Jenkins</w:t>
+            </w:r>
+          </w:p>
+          <w:p>
+            <w:pPr>
+              <w:pStyle w:val="TextoDireita"/>
+              <w:numPr>
+                <w:ilvl w:val="0"/>
+                <w:numId w:val="17"/>
+              </w:numPr>
+              <w:rPr>
+                <w:rFonts w:asciiTheme="majorHAnsi" w:eastAsiaTheme="majorEastAsia" w:hAnsiTheme="majorHAnsi" w:cstheme="majorBidi"/>
+                <w:noProof/>
+                <w:color w:val="775F55" w:themeColor="text2"/>
+                <w:sz w:val="24"/>
+                <w:lang w:val="pt-BR" w:bidi="pt-BR"/>
+              </w:rPr>
+            </w:pPr>
+            <w:r>
+              <w:rPr>
+                <w:rFonts w:asciiTheme="majorHAnsi" w:eastAsiaTheme="majorEastAsia" w:hAnsiTheme="majorHAnsi" w:cstheme="majorBidi"/>
+                <w:noProof/>
+                <w:color w:val="775F55" w:themeColor="text2"/>
+                <w:sz w:val="24"/>
+                <w:lang w:val="pt-BR" w:bidi="pt-BR"/>
+              </w:rPr>
+              <w:t>Totvs</w:t>
+            </w:r>
+          </w:p>
+          <w:p>
+            <w:pPr>
+              <w:pStyle w:val="TextoDireita"/>
+              <w:numPr>
+                <w:ilvl w:val="0"/>
+                <w:numId w:val="17"/>
+              </w:numPr>
+              <w:rPr>
+                <w:rFonts w:asciiTheme="majorHAnsi" w:eastAsiaTheme="majorEastAsia" w:hAnsiTheme="majorHAnsi" w:cstheme="majorBidi"/>
+                <w:noProof/>
+                <w:color w:val="775F55" w:themeColor="text2"/>
+                <w:sz w:val="24"/>
+                <w:lang w:val="pt-BR" w:bidi="pt-BR"/>
+              </w:rPr>
+            </w:pPr>
+            <w:proofErr w:type="spellStart"/>
+            <w:r>
+              <w:rPr>
+                <w:rFonts w:asciiTheme="majorHAnsi" w:eastAsiaTheme="majorEastAsia" w:hAnsiTheme="majorHAnsi" w:cstheme="majorBidi"/>
+                <w:noProof/>
+                <w:color w:val="775F55" w:themeColor="text2"/>
+                <w:sz w:val="24"/>
+                <w:lang w:val="pt-BR" w:bidi="pt-BR"/>
+              </w:rPr>
+              <w:t>MySql</w:t>
+            </w:r>
+            <w:proofErr w:type="spellEnd"/>
+          </w:p>
+          <w:p>
+            <w:pPr>
+              <w:pStyle w:val="TextoDireita"/>
+              <w:numPr>
+                <w:ilvl w:val="0"/>
+                <w:numId w:val="17"/>
+              </w:numPr>
+              <w:rPr>
+                <w:rFonts w:asciiTheme="majorHAnsi" w:eastAsiaTheme="majorEastAsia" w:hAnsiTheme="majorHAnsi" w:cstheme="majorBidi"/>
+                <w:noProof/>
+                <w:color w:val="775F55" w:themeColor="text2"/>
+                <w:sz w:val="24"/>
+                <w:lang w:val="pt-BR" w:bidi="pt-BR"/>
               </w:rPr>
             </w:pPr>
             <w:r>
@@ -2004,7 +2194,7 @@
 </file>
 
 <file path=word/endnotes.xml><?xml version="1.0" encoding="utf-8"?>
-<w:endnotes xmlns:wpc="http://schemas.microsoft.com/office/word/2010/wordprocessingCanvas" xmlns:mc="http://schemas.openxmlformats.org/markup-compatibility/2006" xmlns:o="urn:schemas-microsoft-com:office:office" xmlns:r="http://schemas.openxmlformats.org/officeDocument/2006/relationships" xmlns:m="http://schemas.openxmlformats.org/officeDocument/2006/math" xmlns:v="urn:schemas-microsoft-com:vml" xmlns:wp14="http://schemas.microsoft.com/office/word/2010/wordprocessingDrawing" xmlns:wp="http://schemas.openxmlformats.org/drawingml/2006/wordprocessingDrawing" xmlns:w10="urn:schemas-microsoft-com:office:word" xmlns:w="http://schemas.openxmlformats.org/wordprocessingml/2006/main" xmlns:w14="http://schemas.microsoft.com/office/word/2010/wordml" xmlns:w15="http://schemas.microsoft.com/office/word/2012/wordml" xmlns:wpg="http://schemas.microsoft.com/office/word/2010/wordprocessingGroup" xmlns:wpi="http://schemas.microsoft.com/office/word/2010/wordprocessingInk" xmlns:wne="http://schemas.microsoft.com/office/word/2006/wordml" xmlns:wps="http://schemas.microsoft.com/office/word/2010/wordprocessingShape" mc:Ignorable="w14 w15 wp14">
+<w:endnotes xmlns:wpc="http://schemas.microsoft.com/office/word/2010/wordprocessingCanvas" xmlns:cx="http://schemas.microsoft.com/office/drawing/2014/chartex" xmlns:cx1="http://schemas.microsoft.com/office/drawing/2015/9/8/chartex" xmlns:cx2="http://schemas.microsoft.com/office/drawing/2015/10/21/chartex" xmlns:cx3="http://schemas.microsoft.com/office/drawing/2016/5/9/chartex" xmlns:cx4="http://schemas.microsoft.com/office/drawing/2016/5/10/chartex" xmlns:cx5="http://schemas.microsoft.com/office/drawing/2016/5/11/chartex" xmlns:cx6="http://schemas.microsoft.com/office/drawing/2016/5/12/chartex" xmlns:cx7="http://schemas.microsoft.com/office/drawing/2016/5/13/chartex" xmlns:cx8="http://schemas.microsoft.com/office/drawing/2016/5/14/chartex" xmlns:mc="http://schemas.openxmlformats.org/markup-compatibility/2006" xmlns:aink="http://schemas.microsoft.com/office/drawing/2016/ink" xmlns:am3d="http://schemas.microsoft.com/office/drawing/2017/model3d" xmlns:o="urn:schemas-microsoft-com:office:office" xmlns:oel="http://schemas.microsoft.com/office/2019/extlst" xmlns:r="http://schemas.openxmlformats.org/officeDocument/2006/relationships" xmlns:m="http://schemas.openxmlformats.org/officeDocument/2006/math" xmlns:v="urn:schemas-microsoft-com:vml" xmlns:wp14="http://schemas.microsoft.com/office/word/2010/wordprocessingDrawing" xmlns:wp="http://schemas.openxmlformats.org/drawingml/2006/wordprocessingDrawing" xmlns:w10="urn:schemas-microsoft-com:office:word" xmlns:w="http://schemas.openxmlformats.org/wordprocessingml/2006/main" xmlns:w14="http://schemas.microsoft.com/office/word/2010/wordml" xmlns:w15="http://schemas.microsoft.com/office/word/2012/wordml" xmlns:w16cex="http://schemas.microsoft.com/office/word/2018/wordml/cex" xmlns:w16cid="http://schemas.microsoft.com/office/word/2016/wordml/cid" xmlns:w16="http://schemas.microsoft.com/office/word/2018/wordml" xmlns:w16sdtdh="http://schemas.microsoft.com/office/word/2020/wordml/sdtdatahash" xmlns:w16se="http://schemas.microsoft.com/office/word/2015/wordml/symex" xmlns:wpg="http://schemas.microsoft.com/office/word/2010/wordprocessingGroup" xmlns:wpi="http://schemas.microsoft.com/office/word/2010/wordprocessingInk" xmlns:wne="http://schemas.microsoft.com/office/word/2006/wordml" xmlns:wps="http://schemas.microsoft.com/office/word/2010/wordprocessingShape" mc:Ignorable="w14 w15 w16se w16cid w16 w16cex w16sdtdh wp14">
   <w:endnote w:type="separator" w:id="-1">
     <w:p>
       <w:r>
@@ -2023,7 +2213,7 @@
 </file>
 
 <file path=word/footer1.xml><?xml version="1.0" encoding="utf-8"?>
-<w:ftr xmlns:wpc="http://schemas.microsoft.com/office/word/2010/wordprocessingCanvas" xmlns:mc="http://schemas.openxmlformats.org/markup-compatibility/2006" xmlns:o="urn:schemas-microsoft-com:office:office" xmlns:r="http://schemas.openxmlformats.org/officeDocument/2006/relationships" xmlns:m="http://schemas.openxmlformats.org/officeDocument/2006/math" xmlns:v="urn:schemas-microsoft-com:vml" xmlns:wp14="http://schemas.microsoft.com/office/word/2010/wordprocessingDrawing" xmlns:wp="http://schemas.openxmlformats.org/drawingml/2006/wordprocessingDrawing" xmlns:w10="urn:schemas-microsoft-com:office:word" xmlns:w="http://schemas.openxmlformats.org/wordprocessingml/2006/main" xmlns:w14="http://schemas.microsoft.com/office/word/2010/wordml" xmlns:w15="http://schemas.microsoft.com/office/word/2012/wordml" xmlns:wpg="http://schemas.microsoft.com/office/word/2010/wordprocessingGroup" xmlns:wpi="http://schemas.microsoft.com/office/word/2010/wordprocessingInk" xmlns:wne="http://schemas.microsoft.com/office/word/2006/wordml" xmlns:wps="http://schemas.microsoft.com/office/word/2010/wordprocessingShape" mc:Ignorable="w14 w15 wp14">
+<w:ftr xmlns:wpc="http://schemas.microsoft.com/office/word/2010/wordprocessingCanvas" xmlns:cx="http://schemas.microsoft.com/office/drawing/2014/chartex" xmlns:cx1="http://schemas.microsoft.com/office/drawing/2015/9/8/chartex" xmlns:cx2="http://schemas.microsoft.com/office/drawing/2015/10/21/chartex" xmlns:cx3="http://schemas.microsoft.com/office/drawing/2016/5/9/chartex" xmlns:cx4="http://schemas.microsoft.com/office/drawing/2016/5/10/chartex" xmlns:cx5="http://schemas.microsoft.com/office/drawing/2016/5/11/chartex" xmlns:cx6="http://schemas.microsoft.com/office/drawing/2016/5/12/chartex" xmlns:cx7="http://schemas.microsoft.com/office/drawing/2016/5/13/chartex" xmlns:cx8="http://schemas.microsoft.com/office/drawing/2016/5/14/chartex" xmlns:mc="http://schemas.openxmlformats.org/markup-compatibility/2006" xmlns:aink="http://schemas.microsoft.com/office/drawing/2016/ink" xmlns:am3d="http://schemas.microsoft.com/office/drawing/2017/model3d" xmlns:o="urn:schemas-microsoft-com:office:office" xmlns:oel="http://schemas.microsoft.com/office/2019/extlst" xmlns:r="http://schemas.openxmlformats.org/officeDocument/2006/relationships" xmlns:m="http://schemas.openxmlformats.org/officeDocument/2006/math" xmlns:v="urn:schemas-microsoft-com:vml" xmlns:wp14="http://schemas.microsoft.com/office/word/2010/wordprocessingDrawing" xmlns:wp="http://schemas.openxmlformats.org/drawingml/2006/wordprocessingDrawing" xmlns:w10="urn:schemas-microsoft-com:office:word" xmlns:w="http://schemas.openxmlformats.org/wordprocessingml/2006/main" xmlns:w14="http://schemas.microsoft.com/office/word/2010/wordml" xmlns:w15="http://schemas.microsoft.com/office/word/2012/wordml" xmlns:w16cex="http://schemas.microsoft.com/office/word/2018/wordml/cex" xmlns:w16cid="http://schemas.microsoft.com/office/word/2016/wordml/cid" xmlns:w16="http://schemas.microsoft.com/office/word/2018/wordml" xmlns:w16sdtdh="http://schemas.microsoft.com/office/word/2020/wordml/sdtdatahash" xmlns:w16se="http://schemas.microsoft.com/office/word/2015/wordml/symex" xmlns:wpg="http://schemas.microsoft.com/office/word/2010/wordprocessingGroup" xmlns:wpi="http://schemas.microsoft.com/office/word/2010/wordprocessingInk" xmlns:wne="http://schemas.microsoft.com/office/word/2006/wordml" xmlns:wps="http://schemas.microsoft.com/office/word/2010/wordprocessingShape" mc:Ignorable="w14 w15 w16se w16cid w16 w16cex w16sdtdh wp14">
   <w:p>
     <w:pPr>
       <w:pStyle w:val="Rodap"/>
@@ -2039,7 +2229,7 @@
       <mc:AlternateContent>
         <mc:Choice Requires="wps">
           <w:drawing>
-            <wp:anchor distT="0" distB="0" distL="114300" distR="114300" simplePos="0" relativeHeight="251659264" behindDoc="0" locked="0" layoutInCell="1" allowOverlap="1" wp14:anchorId="6BCF671E" wp14:editId="2546AE5F">
+            <wp:anchor distT="0" distB="0" distL="114300" distR="114300" simplePos="0" relativeHeight="251659264" behindDoc="0" locked="0" layoutInCell="1" allowOverlap="1" wp14:anchorId="464A0362" wp14:editId="20708FBC">
               <wp:simplePos x="0" y="0"/>
               <wp:positionH relativeFrom="page">
                 <wp:posOffset>463138</wp:posOffset>
@@ -2053,7 +2243,7 @@
               <wp:docPr id="1" name="Retângulo 2">
                 <a:extLst xmlns:a="http://schemas.openxmlformats.org/drawingml/2006/main">
                   <a:ext uri="{C183D7F6-B498-43B3-948B-1728B52AA6E4}">
-                    <adec:decorative xmlns:adec="http://schemas.microsoft.com/office/drawing/2017/decorative" xmlns:w16se="http://schemas.microsoft.com/office/word/2015/wordml/symex" xmlns:w16="http://schemas.microsoft.com/office/word/2018/wordml" xmlns:w16cid="http://schemas.microsoft.com/office/word/2016/wordml/cid" xmlns:w16cex="http://schemas.microsoft.com/office/word/2018/wordml/cex" xmlns:w="http://schemas.openxmlformats.org/wordprocessingml/2006/main" xmlns:w10="urn:schemas-microsoft-com:office:word" xmlns:v="urn:schemas-microsoft-com:vml" xmlns:o="urn:schemas-microsoft-com:office:office" xmlns:am3d="http://schemas.microsoft.com/office/drawing/2017/model3d" xmlns:aink="http://schemas.microsoft.com/office/drawing/2016/ink" xmlns:cx8="http://schemas.microsoft.com/office/drawing/2016/5/14/chartex" xmlns:cx7="http://schemas.microsoft.com/office/drawing/2016/5/13/chartex" xmlns:cx6="http://schemas.microsoft.com/office/drawing/2016/5/12/chartex" xmlns:cx5="http://schemas.microsoft.com/office/drawing/2016/5/11/chartex" xmlns:cx4="http://schemas.microsoft.com/office/drawing/2016/5/10/chartex" xmlns:cx3="http://schemas.microsoft.com/office/drawing/2016/5/9/chartex" xmlns:cx2="http://schemas.microsoft.com/office/drawing/2015/10/21/chartex" xmlns:cx1="http://schemas.microsoft.com/office/drawing/2015/9/8/chartex" xmlns:cx="http://schemas.microsoft.com/office/drawing/2014/chartex" xmlns="" val="1"/>
+                    <adec:decorative xmlns:adec="http://schemas.microsoft.com/office/drawing/2017/decorative" val="1"/>
                   </a:ext>
                 </a:extLst>
               </wp:docPr>
@@ -2111,7 +2301,7 @@
 </file>
 
 <file path=word/footnotes.xml><?xml version="1.0" encoding="utf-8"?>
-<w:footnotes xmlns:wpc="http://schemas.microsoft.com/office/word/2010/wordprocessingCanvas" xmlns:mc="http://schemas.openxmlformats.org/markup-compatibility/2006" xmlns:o="urn:schemas-microsoft-com:office:office" xmlns:r="http://schemas.openxmlformats.org/officeDocument/2006/relationships" xmlns:m="http://schemas.openxmlformats.org/officeDocument/2006/math" xmlns:v="urn:schemas-microsoft-com:vml" xmlns:wp14="http://schemas.microsoft.com/office/word/2010/wordprocessingDrawing" xmlns:wp="http://schemas.openxmlformats.org/drawingml/2006/wordprocessingDrawing" xmlns:w10="urn:schemas-microsoft-com:office:word" xmlns:w="http://schemas.openxmlformats.org/wordprocessingml/2006/main" xmlns:w14="http://schemas.microsoft.com/office/word/2010/wordml" xmlns:w15="http://schemas.microsoft.com/office/word/2012/wordml" xmlns:wpg="http://schemas.microsoft.com/office/word/2010/wordprocessingGroup" xmlns:wpi="http://schemas.microsoft.com/office/word/2010/wordprocessingInk" xmlns:wne="http://schemas.microsoft.com/office/word/2006/wordml" xmlns:wps="http://schemas.microsoft.com/office/word/2010/wordprocessingShape" mc:Ignorable="w14 w15 wp14">
+<w:footnotes xmlns:wpc="http://schemas.microsoft.com/office/word/2010/wordprocessingCanvas" xmlns:cx="http://schemas.microsoft.com/office/drawing/2014/chartex" xmlns:cx1="http://schemas.microsoft.com/office/drawing/2015/9/8/chartex" xmlns:cx2="http://schemas.microsoft.com/office/drawing/2015/10/21/chartex" xmlns:cx3="http://schemas.microsoft.com/office/drawing/2016/5/9/chartex" xmlns:cx4="http://schemas.microsoft.com/office/drawing/2016/5/10/chartex" xmlns:cx5="http://schemas.microsoft.com/office/drawing/2016/5/11/chartex" xmlns:cx6="http://schemas.microsoft.com/office/drawing/2016/5/12/chartex" xmlns:cx7="http://schemas.microsoft.com/office/drawing/2016/5/13/chartex" xmlns:cx8="http://schemas.microsoft.com/office/drawing/2016/5/14/chartex" xmlns:mc="http://schemas.openxmlformats.org/markup-compatibility/2006" xmlns:aink="http://schemas.microsoft.com/office/drawing/2016/ink" xmlns:am3d="http://schemas.microsoft.com/office/drawing/2017/model3d" xmlns:o="urn:schemas-microsoft-com:office:office" xmlns:oel="http://schemas.microsoft.com/office/2019/extlst" xmlns:r="http://schemas.openxmlformats.org/officeDocument/2006/relationships" xmlns:m="http://schemas.openxmlformats.org/officeDocument/2006/math" xmlns:v="urn:schemas-microsoft-com:vml" xmlns:wp14="http://schemas.microsoft.com/office/word/2010/wordprocessingDrawing" xmlns:wp="http://schemas.openxmlformats.org/drawingml/2006/wordprocessingDrawing" xmlns:w10="urn:schemas-microsoft-com:office:word" xmlns:w="http://schemas.openxmlformats.org/wordprocessingml/2006/main" xmlns:w14="http://schemas.microsoft.com/office/word/2010/wordml" xmlns:w15="http://schemas.microsoft.com/office/word/2012/wordml" xmlns:w16cex="http://schemas.microsoft.com/office/word/2018/wordml/cex" xmlns:w16cid="http://schemas.microsoft.com/office/word/2016/wordml/cid" xmlns:w16="http://schemas.microsoft.com/office/word/2018/wordml" xmlns:w16sdtdh="http://schemas.microsoft.com/office/word/2020/wordml/sdtdatahash" xmlns:w16se="http://schemas.microsoft.com/office/word/2015/wordml/symex" xmlns:wpg="http://schemas.microsoft.com/office/word/2010/wordprocessingGroup" xmlns:wpi="http://schemas.microsoft.com/office/word/2010/wordprocessingInk" xmlns:wne="http://schemas.microsoft.com/office/word/2006/wordml" xmlns:wps="http://schemas.microsoft.com/office/word/2010/wordprocessingShape" mc:Ignorable="w14 w15 w16se w16cid w16 w16cex w16sdtdh wp14">
   <w:footnote w:type="separator" w:id="-1">
     <w:p>
       <w:r>
@@ -2130,7 +2320,7 @@
 </file>
 
 <file path=word/numbering.xml><?xml version="1.0" encoding="utf-8"?>
-<w:numbering xmlns:wpc="http://schemas.microsoft.com/office/word/2010/wordprocessingCanvas" xmlns:mc="http://schemas.openxmlformats.org/markup-compatibility/2006" xmlns:o="urn:schemas-microsoft-com:office:office" xmlns:r="http://schemas.openxmlformats.org/officeDocument/2006/relationships" xmlns:m="http://schemas.openxmlformats.org/officeDocument/2006/math" xmlns:v="urn:schemas-microsoft-com:vml" xmlns:wp14="http://schemas.microsoft.com/office/word/2010/wordprocessingDrawing" xmlns:wp="http://schemas.openxmlformats.org/drawingml/2006/wordprocessingDrawing" xmlns:w10="urn:schemas-microsoft-com:office:word" xmlns:w="http://schemas.openxmlformats.org/wordprocessingml/2006/main" xmlns:w14="http://schemas.microsoft.com/office/word/2010/wordml" xmlns:w15="http://schemas.microsoft.com/office/word/2012/wordml" xmlns:wpg="http://schemas.microsoft.com/office/word/2010/wordprocessingGroup" xmlns:wpi="http://schemas.microsoft.com/office/word/2010/wordprocessingInk" xmlns:wne="http://schemas.microsoft.com/office/word/2006/wordml" xmlns:wps="http://schemas.microsoft.com/office/word/2010/wordprocessingShape" mc:Ignorable="w14 w15 wp14">
+<w:numbering xmlns:wpc="http://schemas.microsoft.com/office/word/2010/wordprocessingCanvas" xmlns:cx="http://schemas.microsoft.com/office/drawing/2014/chartex" xmlns:cx1="http://schemas.microsoft.com/office/drawing/2015/9/8/chartex" xmlns:cx2="http://schemas.microsoft.com/office/drawing/2015/10/21/chartex" xmlns:cx3="http://schemas.microsoft.com/office/drawing/2016/5/9/chartex" xmlns:cx4="http://schemas.microsoft.com/office/drawing/2016/5/10/chartex" xmlns:cx5="http://schemas.microsoft.com/office/drawing/2016/5/11/chartex" xmlns:cx6="http://schemas.microsoft.com/office/drawing/2016/5/12/chartex" xmlns:cx7="http://schemas.microsoft.com/office/drawing/2016/5/13/chartex" xmlns:cx8="http://schemas.microsoft.com/office/drawing/2016/5/14/chartex" xmlns:mc="http://schemas.openxmlformats.org/markup-compatibility/2006" xmlns:aink="http://schemas.microsoft.com/office/drawing/2016/ink" xmlns:am3d="http://schemas.microsoft.com/office/drawing/2017/model3d" xmlns:o="urn:schemas-microsoft-com:office:office" xmlns:oel="http://schemas.microsoft.com/office/2019/extlst" xmlns:r="http://schemas.openxmlformats.org/officeDocument/2006/relationships" xmlns:m="http://schemas.openxmlformats.org/officeDocument/2006/math" xmlns:v="urn:schemas-microsoft-com:vml" xmlns:wp14="http://schemas.microsoft.com/office/word/2010/wordprocessingDrawing" xmlns:wp="http://schemas.openxmlformats.org/drawingml/2006/wordprocessingDrawing" xmlns:w10="urn:schemas-microsoft-com:office:word" xmlns:w="http://schemas.openxmlformats.org/wordprocessingml/2006/main" xmlns:w14="http://schemas.microsoft.com/office/word/2010/wordml" xmlns:w15="http://schemas.microsoft.com/office/word/2012/wordml" xmlns:w16cex="http://schemas.microsoft.com/office/word/2018/wordml/cex" xmlns:w16cid="http://schemas.microsoft.com/office/word/2016/wordml/cid" xmlns:w16="http://schemas.microsoft.com/office/word/2018/wordml" xmlns:w16sdtdh="http://schemas.microsoft.com/office/word/2020/wordml/sdtdatahash" xmlns:w16se="http://schemas.microsoft.com/office/word/2015/wordml/symex" xmlns:wpg="http://schemas.microsoft.com/office/word/2010/wordprocessingGroup" xmlns:wpi="http://schemas.microsoft.com/office/word/2010/wordprocessingInk" xmlns:wne="http://schemas.microsoft.com/office/word/2006/wordml" xmlns:wps="http://schemas.microsoft.com/office/word/2010/wordprocessingShape" mc:Ignorable="w14 w15 w16se w16cid w16 w16cex w16sdtdh wp14">
   <w:abstractNum w:abstractNumId="0" w15:restartNumberingAfterBreak="0">
     <w:nsid w:val="FFFFFF7C"/>
     <w:multiLevelType w:val="singleLevel"/>
@@ -2329,7 +2519,7 @@
   <w:abstractNum w:abstractNumId="10" w15:restartNumberingAfterBreak="0">
     <w:nsid w:val="1F123AFF"/>
     <w:multiLevelType w:val="hybridMultilevel"/>
-    <w:tmpl w:val="35C6642C"/>
+    <w:tmpl w:val="332443AE"/>
     <w:lvl w:ilvl="0" w:tplc="04160001">
       <w:start w:val="1"/>
       <w:numFmt w:val="bullet"/>
@@ -2936,62 +3126,62 @@
       </w:pPr>
     </w:lvl>
   </w:abstractNum>
-  <w:num w:numId="1">
+  <w:num w:numId="1" w16cid:durableId="1765615604">
     <w:abstractNumId w:val="15"/>
   </w:num>
-  <w:num w:numId="2">
+  <w:num w:numId="2" w16cid:durableId="1366247071">
     <w:abstractNumId w:val="14"/>
   </w:num>
-  <w:num w:numId="3">
+  <w:num w:numId="3" w16cid:durableId="2108453897">
     <w:abstractNumId w:val="13"/>
   </w:num>
-  <w:num w:numId="4">
+  <w:num w:numId="4" w16cid:durableId="19285442">
     <w:abstractNumId w:val="9"/>
   </w:num>
-  <w:num w:numId="5">
+  <w:num w:numId="5" w16cid:durableId="135411784">
     <w:abstractNumId w:val="7"/>
   </w:num>
-  <w:num w:numId="6">
+  <w:num w:numId="6" w16cid:durableId="1806502627">
     <w:abstractNumId w:val="6"/>
   </w:num>
-  <w:num w:numId="7">
+  <w:num w:numId="7" w16cid:durableId="1185362898">
     <w:abstractNumId w:val="5"/>
   </w:num>
-  <w:num w:numId="8">
+  <w:num w:numId="8" w16cid:durableId="200635208">
     <w:abstractNumId w:val="4"/>
   </w:num>
-  <w:num w:numId="9">
+  <w:num w:numId="9" w16cid:durableId="876819819">
     <w:abstractNumId w:val="8"/>
   </w:num>
-  <w:num w:numId="10">
+  <w:num w:numId="10" w16cid:durableId="1603108041">
     <w:abstractNumId w:val="3"/>
   </w:num>
-  <w:num w:numId="11">
+  <w:num w:numId="11" w16cid:durableId="93215557">
     <w:abstractNumId w:val="2"/>
   </w:num>
-  <w:num w:numId="12">
+  <w:num w:numId="12" w16cid:durableId="1875534365">
     <w:abstractNumId w:val="1"/>
   </w:num>
-  <w:num w:numId="13">
+  <w:num w:numId="13" w16cid:durableId="517814171">
     <w:abstractNumId w:val="0"/>
   </w:num>
-  <w:num w:numId="14">
+  <w:num w:numId="14" w16cid:durableId="2064911577">
     <w:abstractNumId w:val="12"/>
   </w:num>
-  <w:num w:numId="15">
+  <w:num w:numId="15" w16cid:durableId="190187150">
     <w:abstractNumId w:val="11"/>
   </w:num>
-  <w:num w:numId="16">
+  <w:num w:numId="16" w16cid:durableId="761728287">
     <w:abstractNumId w:val="11"/>
   </w:num>
-  <w:num w:numId="17">
+  <w:num w:numId="17" w16cid:durableId="1946038456">
     <w:abstractNumId w:val="10"/>
   </w:num>
 </w:numbering>
 </file>
 
 <file path=word/styles.xml><?xml version="1.0" encoding="utf-8"?>
-<w:styles xmlns:mc="http://schemas.openxmlformats.org/markup-compatibility/2006" xmlns:r="http://schemas.openxmlformats.org/officeDocument/2006/relationships" xmlns:w="http://schemas.openxmlformats.org/wordprocessingml/2006/main" xmlns:w14="http://schemas.microsoft.com/office/word/2010/wordml" xmlns:w15="http://schemas.microsoft.com/office/word/2012/wordml" mc:Ignorable="w14 w15">
+<w:styles xmlns:mc="http://schemas.openxmlformats.org/markup-compatibility/2006" xmlns:r="http://schemas.openxmlformats.org/officeDocument/2006/relationships" xmlns:w="http://schemas.openxmlformats.org/wordprocessingml/2006/main" xmlns:w14="http://schemas.microsoft.com/office/word/2010/wordml" xmlns:w15="http://schemas.microsoft.com/office/word/2012/wordml" xmlns:w16cex="http://schemas.microsoft.com/office/word/2018/wordml/cex" xmlns:w16cid="http://schemas.microsoft.com/office/word/2016/wordml/cid" xmlns:w16="http://schemas.microsoft.com/office/word/2018/wordml" xmlns:w16sdtdh="http://schemas.microsoft.com/office/word/2020/wordml/sdtdatahash" xmlns:w16se="http://schemas.microsoft.com/office/word/2015/wordml/symex" mc:Ignorable="w14 w15 w16se w16cid w16 w16cex w16sdtdh">
   <w:docDefaults>
     <w:rPrDefault>
       <w:rPr>
@@ -3003,7 +3193,7 @@
     </w:rPrDefault>
     <w:pPrDefault/>
   </w:docDefaults>
-  <w:latentStyles w:defLockedState="0" w:defUIPriority="99" w:defSemiHidden="0" w:defUnhideWhenUsed="0" w:defQFormat="0" w:count="371">
+  <w:latentStyles w:defLockedState="0" w:defUIPriority="99" w:defSemiHidden="0" w:defUnhideWhenUsed="0" w:defQFormat="0" w:count="376">
     <w:lsdException w:name="Normal" w:uiPriority="7" w:qFormat="1"/>
     <w:lsdException w:name="heading 1" w:uiPriority="2" w:qFormat="1"/>
     <w:lsdException w:name="heading 2" w:semiHidden="1" w:uiPriority="3" w:unhideWhenUsed="1" w:qFormat="1"/>
@@ -3375,6 +3565,11 @@
     <w:lsdException w:name="List Table 5 Dark Accent 6" w:uiPriority="50"/>
     <w:lsdException w:name="List Table 6 Colorful Accent 6" w:uiPriority="51"/>
     <w:lsdException w:name="List Table 7 Colorful Accent 6" w:uiPriority="52"/>
+    <w:lsdException w:name="Mention" w:semiHidden="1" w:unhideWhenUsed="1"/>
+    <w:lsdException w:name="Smart Hyperlink" w:semiHidden="1" w:unhideWhenUsed="1"/>
+    <w:lsdException w:name="Hashtag" w:semiHidden="1" w:unhideWhenUsed="1"/>
+    <w:lsdException w:name="Unresolved Mention" w:semiHidden="1" w:unhideWhenUsed="1"/>
+    <w:lsdException w:name="Smart Link" w:semiHidden="1" w:unhideWhenUsed="1"/>
   </w:latentStyles>
   <w:style w:type="paragraph" w:default="1" w:styleId="Normal">
     <w:name w:val="Normal"/>
@@ -11600,8 +11795,8 @@
       </w:tcPr>
     </w:tblStylePr>
   </w:style>
-  <w:style w:type="character" w:customStyle="1" w:styleId="Hashtag">
-    <w:name w:val="Hashtag"/>
+  <w:style w:type="character" w:customStyle="1" w:styleId="Hashtag1">
+    <w:name w:val="Hashtag1"/>
     <w:basedOn w:val="Fontepargpadro"/>
     <w:uiPriority w:val="99"/>
     <w:semiHidden/>
@@ -23986,8 +24181,8 @@
       </w:tcPr>
     </w:tblStylePr>
   </w:style>
-  <w:style w:type="character" w:customStyle="1" w:styleId="Mention">
-    <w:name w:val="Mention"/>
+  <w:style w:type="character" w:customStyle="1" w:styleId="Meno1">
+    <w:name w:val="Menção1"/>
     <w:basedOn w:val="Fontepargpadro"/>
     <w:uiPriority w:val="99"/>
     <w:semiHidden/>
@@ -24100,7 +24295,7 @@
       <w:rFonts w:ascii="Arial" w:hAnsi="Arial" w:cs="Arial"/>
     </w:rPr>
   </w:style>
-  <w:style w:type="table" w:styleId="TabelaSimples1">
+  <w:style w:type="table" w:styleId="SimplesTabela1">
     <w:name w:val="Plain Table 1"/>
     <w:basedOn w:val="Tabelanormal"/>
     <w:uiPriority w:val="41"/>
@@ -24160,7 +24355,7 @@
       </w:tcPr>
     </w:tblStylePr>
   </w:style>
-  <w:style w:type="table" w:styleId="TabelaSimples2">
+  <w:style w:type="table" w:styleId="SimplesTabela2">
     <w:name w:val="Plain Table 2"/>
     <w:basedOn w:val="Tabelanormal"/>
     <w:uiPriority w:val="42"/>
@@ -24237,7 +24432,7 @@
       </w:tcPr>
     </w:tblStylePr>
   </w:style>
-  <w:style w:type="table" w:styleId="TabelaSimples3">
+  <w:style w:type="table" w:styleId="SimplesTabela3">
     <w:name w:val="Plain Table 3"/>
     <w:basedOn w:val="Tabelanormal"/>
     <w:uiPriority w:val="43"/>
@@ -24598,8 +24793,8 @@
       <w:color w:val="000000" w:themeColor="text1"/>
     </w:rPr>
   </w:style>
-  <w:style w:type="character" w:customStyle="1" w:styleId="SmartHyperlink">
-    <w:name w:val="Smart Hyperlink"/>
+  <w:style w:type="character" w:customStyle="1" w:styleId="Hiperlinkinteligente1">
+    <w:name w:val="Hiperlink inteligente1"/>
     <w:basedOn w:val="Fontepargpadro"/>
     <w:uiPriority w:val="99"/>
     <w:semiHidden/>
@@ -27193,7 +27388,7 @@
       </w:tcPr>
     </w:tblStylePr>
   </w:style>
-  <w:style w:type="table" w:styleId="Tabelasimples10">
+  <w:style w:type="table" w:styleId="TabelaSimples-1">
     <w:name w:val="Table Simple 1"/>
     <w:basedOn w:val="Tabelanormal"/>
     <w:uiPriority w:val="99"/>
@@ -27230,7 +27425,7 @@
       </w:tcPr>
     </w:tblStylePr>
   </w:style>
-  <w:style w:type="table" w:styleId="Tabelasimples20">
+  <w:style w:type="table" w:styleId="TabelaSimples-2">
     <w:name w:val="Table Simple 2"/>
     <w:basedOn w:val="Tabelanormal"/>
     <w:uiPriority w:val="99"/>
@@ -27324,7 +27519,7 @@
       </w:tcPr>
     </w:tblStylePr>
   </w:style>
-  <w:style w:type="table" w:styleId="Tabelasimples30">
+  <w:style w:type="table" w:styleId="TabelaSimples-3">
     <w:name w:val="Table Simple 3"/>
     <w:basedOn w:val="Tabelanormal"/>
     <w:uiPriority w:val="99"/>
@@ -27825,8 +28020,8 @@
       <w:szCs w:val="32"/>
     </w:rPr>
   </w:style>
-  <w:style w:type="character" w:customStyle="1" w:styleId="UnresolvedMention">
-    <w:name w:val="Unresolved Mention"/>
+  <w:style w:type="character" w:customStyle="1" w:styleId="MenoPendente1">
+    <w:name w:val="Menção Pendente1"/>
     <w:basedOn w:val="Fontepargpadro"/>
     <w:uiPriority w:val="99"/>
     <w:semiHidden/>
@@ -27842,7 +28037,7 @@
 </file>
 
 <file path=word/glossary/document.xml><?xml version="1.0" encoding="utf-8"?>
-<w:glossaryDocument xmlns:wpc="http://schemas.microsoft.com/office/word/2010/wordprocessingCanvas" xmlns:mc="http://schemas.openxmlformats.org/markup-compatibility/2006" xmlns:o="urn:schemas-microsoft-com:office:office" xmlns:r="http://schemas.openxmlformats.org/officeDocument/2006/relationships" xmlns:m="http://schemas.openxmlformats.org/officeDocument/2006/math" xmlns:v="urn:schemas-microsoft-com:vml" xmlns:wp14="http://schemas.microsoft.com/office/word/2010/wordprocessingDrawing" xmlns:wp="http://schemas.openxmlformats.org/drawingml/2006/wordprocessingDrawing" xmlns:w10="urn:schemas-microsoft-com:office:word" xmlns:w="http://schemas.openxmlformats.org/wordprocessingml/2006/main" xmlns:w14="http://schemas.microsoft.com/office/word/2010/wordml" xmlns:w15="http://schemas.microsoft.com/office/word/2012/wordml" xmlns:wpg="http://schemas.microsoft.com/office/word/2010/wordprocessingGroup" xmlns:wpi="http://schemas.microsoft.com/office/word/2010/wordprocessingInk" xmlns:wne="http://schemas.microsoft.com/office/word/2006/wordml" xmlns:wps="http://schemas.microsoft.com/office/word/2010/wordprocessingShape" mc:Ignorable="w14 w15 wp14">
+<w:glossaryDocument xmlns:wpc="http://schemas.microsoft.com/office/word/2010/wordprocessingCanvas" xmlns:cx="http://schemas.microsoft.com/office/drawing/2014/chartex" xmlns:cx1="http://schemas.microsoft.com/office/drawing/2015/9/8/chartex" xmlns:cx2="http://schemas.microsoft.com/office/drawing/2015/10/21/chartex" xmlns:cx3="http://schemas.microsoft.com/office/drawing/2016/5/9/chartex" xmlns:cx4="http://schemas.microsoft.com/office/drawing/2016/5/10/chartex" xmlns:cx5="http://schemas.microsoft.com/office/drawing/2016/5/11/chartex" xmlns:cx6="http://schemas.microsoft.com/office/drawing/2016/5/12/chartex" xmlns:cx7="http://schemas.microsoft.com/office/drawing/2016/5/13/chartex" xmlns:cx8="http://schemas.microsoft.com/office/drawing/2016/5/14/chartex" xmlns:mc="http://schemas.openxmlformats.org/markup-compatibility/2006" xmlns:aink="http://schemas.microsoft.com/office/drawing/2016/ink" xmlns:am3d="http://schemas.microsoft.com/office/drawing/2017/model3d" xmlns:o="urn:schemas-microsoft-com:office:office" xmlns:oel="http://schemas.microsoft.com/office/2019/extlst" xmlns:r="http://schemas.openxmlformats.org/officeDocument/2006/relationships" xmlns:m="http://schemas.openxmlformats.org/officeDocument/2006/math" xmlns:v="urn:schemas-microsoft-com:vml" xmlns:wp14="http://schemas.microsoft.com/office/word/2010/wordprocessingDrawing" xmlns:wp="http://schemas.openxmlformats.org/drawingml/2006/wordprocessingDrawing" xmlns:w10="urn:schemas-microsoft-com:office:word" xmlns:w="http://schemas.openxmlformats.org/wordprocessingml/2006/main" xmlns:w14="http://schemas.microsoft.com/office/word/2010/wordml" xmlns:w15="http://schemas.microsoft.com/office/word/2012/wordml" xmlns:w16cex="http://schemas.microsoft.com/office/word/2018/wordml/cex" xmlns:w16cid="http://schemas.microsoft.com/office/word/2016/wordml/cid" xmlns:w16="http://schemas.microsoft.com/office/word/2018/wordml" xmlns:w16sdtdh="http://schemas.microsoft.com/office/word/2020/wordml/sdtdatahash" xmlns:w16se="http://schemas.microsoft.com/office/word/2015/wordml/symex" xmlns:wpg="http://schemas.microsoft.com/office/word/2010/wordprocessingGroup" xmlns:wpi="http://schemas.microsoft.com/office/word/2010/wordprocessingInk" xmlns:wne="http://schemas.microsoft.com/office/word/2006/wordml" xmlns:wps="http://schemas.microsoft.com/office/word/2010/wordprocessingShape" mc:Ignorable="w14 w15 w16se w16cid w16 w16cex w16sdtdh wp14">
   <w:docParts>
     <w:docPart>
       <w:docPartPr>
@@ -27999,7 +28194,7 @@
 </file>
 
 <file path=word/glossary/fontTable.xml><?xml version="1.0" encoding="utf-8"?>
-<w:fonts xmlns:mc="http://schemas.openxmlformats.org/markup-compatibility/2006" xmlns:r="http://schemas.openxmlformats.org/officeDocument/2006/relationships" xmlns:w="http://schemas.openxmlformats.org/wordprocessingml/2006/main" xmlns:w14="http://schemas.microsoft.com/office/word/2010/wordml" xmlns:w15="http://schemas.microsoft.com/office/word/2012/wordml" mc:Ignorable="w14 w15">
+<w:fonts xmlns:mc="http://schemas.openxmlformats.org/markup-compatibility/2006" xmlns:r="http://schemas.openxmlformats.org/officeDocument/2006/relationships" xmlns:w="http://schemas.openxmlformats.org/wordprocessingml/2006/main" xmlns:w14="http://schemas.microsoft.com/office/word/2010/wordml" xmlns:w15="http://schemas.microsoft.com/office/word/2012/wordml" xmlns:w16cex="http://schemas.microsoft.com/office/word/2018/wordml/cex" xmlns:w16cid="http://schemas.microsoft.com/office/word/2016/wordml/cid" xmlns:w16="http://schemas.microsoft.com/office/word/2018/wordml" xmlns:w16sdtdh="http://schemas.microsoft.com/office/word/2020/wordml/sdtdatahash" xmlns:w16se="http://schemas.microsoft.com/office/word/2015/wordml/symex" mc:Ignorable="w14 w15 w16se w16cid w16 w16cex w16sdtdh">
   <w:font w:name="Symbol">
     <w:panose1 w:val="05050102010706020507"/>
     <w:charset w:val="02"/>
@@ -28072,7 +28267,7 @@
     <w:charset w:val="86"/>
     <w:family w:val="auto"/>
     <w:pitch w:val="variable"/>
-    <w:sig w:usb0="00000203" w:usb1="288F0000" w:usb2="00000016" w:usb3="00000000" w:csb0="00040001" w:csb1="00000000"/>
+    <w:sig w:usb0="00000003" w:usb1="288F0000" w:usb2="00000016" w:usb3="00000000" w:csb0="00040001" w:csb1="00000000"/>
   </w:font>
   <w:font w:name="Consolas">
     <w:panose1 w:val="020B0609020204030204"/>
@@ -28086,36 +28281,36 @@
     <w:charset w:val="00"/>
     <w:family w:val="swiss"/>
     <w:pitch w:val="variable"/>
-    <w:sig w:usb0="E4002EFF" w:usb1="C200247B" w:usb2="00000009" w:usb3="00000000" w:csb0="000001FF" w:csb1="00000000"/>
+    <w:sig w:usb0="E4002EFF" w:usb1="C000247B" w:usb2="00000009" w:usb3="00000000" w:csb0="000001FF" w:csb1="00000000"/>
   </w:font>
-  <w:font w:name="MS Mincho">
-    <w:altName w:val="ＭＳ 明朝"/>
-    <w:panose1 w:val="02020609040205080304"/>
+  <w:font w:name="Yu Mincho">
+    <w:altName w:val="游明朝"/>
+    <w:panose1 w:val="00000000000000000000"/>
     <w:charset w:val="80"/>
-    <w:family w:val="modern"/>
-    <w:pitch w:val="fixed"/>
-    <w:sig w:usb0="E00002FF" w:usb1="6AC7FDFB" w:usb2="08000012" w:usb3="00000000" w:csb0="0002009F" w:csb1="00000000"/>
+    <w:family w:val="roman"/>
+    <w:notTrueType/>
+    <w:pitch w:val="default"/>
   </w:font>
-  <w:font w:name="MS Gothic">
-    <w:altName w:val="ＭＳ ゴシック"/>
-    <w:panose1 w:val="020B0609070205080204"/>
+  <w:font w:name="Yu Gothic Light">
+    <w:altName w:val="游ゴシック Light"/>
+    <w:panose1 w:val="020B0300000000000000"/>
     <w:charset w:val="80"/>
-    <w:family w:val="modern"/>
-    <w:pitch w:val="fixed"/>
-    <w:sig w:usb0="E00002FF" w:usb1="6AC7FDFB" w:usb2="08000012" w:usb3="00000000" w:csb0="0002009F" w:csb1="00000000"/>
+    <w:family w:val="swiss"/>
+    <w:pitch w:val="variable"/>
+    <w:sig w:usb0="E00002FF" w:usb1="2AC7FDFF" w:usb2="00000016" w:usb3="00000000" w:csb0="0002009F" w:csb1="00000000"/>
   </w:font>
   <w:font w:name="Calibri Light">
     <w:panose1 w:val="020F0302020204030204"/>
     <w:charset w:val="00"/>
     <w:family w:val="swiss"/>
     <w:pitch w:val="variable"/>
-    <w:sig w:usb0="E4002EFF" w:usb1="C200247B" w:usb2="00000009" w:usb3="00000000" w:csb0="000001FF" w:csb1="00000000"/>
+    <w:sig w:usb0="E4002EFF" w:usb1="C000247B" w:usb2="00000009" w:usb3="00000000" w:csb0="000001FF" w:csb1="00000000"/>
   </w:font>
 </w:fonts>
 </file>
 
 <file path=word/glossary/settings.xml><?xml version="1.0" encoding="utf-8"?>
-<w:settings xmlns:mc="http://schemas.openxmlformats.org/markup-compatibility/2006" xmlns:o="urn:schemas-microsoft-com:office:office" xmlns:r="http://schemas.openxmlformats.org/officeDocument/2006/relationships" xmlns:m="http://schemas.openxmlformats.org/officeDocument/2006/math" xmlns:v="urn:schemas-microsoft-com:vml" xmlns:w10="urn:schemas-microsoft-com:office:word" xmlns:w="http://schemas.openxmlformats.org/wordprocessingml/2006/main" xmlns:w14="http://schemas.microsoft.com/office/word/2010/wordml" xmlns:w15="http://schemas.microsoft.com/office/word/2012/wordml" xmlns:sl="http://schemas.openxmlformats.org/schemaLibrary/2006/main" mc:Ignorable="w14 w15">
+<w:settings xmlns:mc="http://schemas.openxmlformats.org/markup-compatibility/2006" xmlns:o="urn:schemas-microsoft-com:office:office" xmlns:r="http://schemas.openxmlformats.org/officeDocument/2006/relationships" xmlns:m="http://schemas.openxmlformats.org/officeDocument/2006/math" xmlns:v="urn:schemas-microsoft-com:vml" xmlns:w10="urn:schemas-microsoft-com:office:word" xmlns:w="http://schemas.openxmlformats.org/wordprocessingml/2006/main" xmlns:w14="http://schemas.microsoft.com/office/word/2010/wordml" xmlns:w15="http://schemas.microsoft.com/office/word/2012/wordml" xmlns:w16cex="http://schemas.microsoft.com/office/word/2018/wordml/cex" xmlns:w16cid="http://schemas.microsoft.com/office/word/2016/wordml/cid" xmlns:w16="http://schemas.microsoft.com/office/word/2018/wordml" xmlns:w16sdtdh="http://schemas.microsoft.com/office/word/2020/wordml/sdtdatahash" xmlns:w16se="http://schemas.microsoft.com/office/word/2015/wordml/symex" xmlns:sl="http://schemas.openxmlformats.org/schemaLibrary/2006/main" mc:Ignorable="w14 w15 w16se w16cid w16 w16cex w16sdtdh">
   <w:view w:val="normal"/>
   <w:defaultTabStop w:val="708"/>
   <w:hyphenationZone w:val="425"/>
@@ -28127,12 +28322,14 @@
     <w:compatSetting w:name="enableOpenTypeFeatures" w:uri="http://schemas.microsoft.com/office/word" w:val="1"/>
     <w:compatSetting w:name="doNotFlipMirrorIndents" w:uri="http://schemas.microsoft.com/office/word" w:val="1"/>
     <w:compatSetting w:name="differentiateMultirowTableHeaders" w:uri="http://schemas.microsoft.com/office/word" w:val="1"/>
+    <w:compatSetting w:name="useWord2013TrackBottomHyphenation" w:uri="http://schemas.microsoft.com/office/word" w:val="1"/>
   </w:compat>
   <w:rsids>
     <w:rsidRoot w:val="00767692"/>
     <w:rsid w:val="00016362"/>
     <w:rsid w:val="000304F5"/>
     <w:rsid w:val="00394A9C"/>
+    <w:rsid w:val="004C3FA6"/>
     <w:rsid w:val="00717087"/>
     <w:rsid w:val="00767692"/>
     <w:rsid w:val="00F01772"/>
@@ -28160,7 +28357,7 @@
 </file>
 
 <file path=word/glossary/styles.xml><?xml version="1.0" encoding="utf-8"?>
-<w:styles xmlns:mc="http://schemas.openxmlformats.org/markup-compatibility/2006" xmlns:r="http://schemas.openxmlformats.org/officeDocument/2006/relationships" xmlns:w="http://schemas.openxmlformats.org/wordprocessingml/2006/main" xmlns:w14="http://schemas.microsoft.com/office/word/2010/wordml" xmlns:w15="http://schemas.microsoft.com/office/word/2012/wordml" mc:Ignorable="w14 w15">
+<w:styles xmlns:mc="http://schemas.openxmlformats.org/markup-compatibility/2006" xmlns:r="http://schemas.openxmlformats.org/officeDocument/2006/relationships" xmlns:w="http://schemas.openxmlformats.org/wordprocessingml/2006/main" xmlns:w14="http://schemas.microsoft.com/office/word/2010/wordml" xmlns:w15="http://schemas.microsoft.com/office/word/2012/wordml" xmlns:w16cex="http://schemas.microsoft.com/office/word/2018/wordml/cex" xmlns:w16cid="http://schemas.microsoft.com/office/word/2016/wordml/cid" xmlns:w16="http://schemas.microsoft.com/office/word/2018/wordml" xmlns:w16sdtdh="http://schemas.microsoft.com/office/word/2020/wordml/sdtdatahash" xmlns:w16se="http://schemas.microsoft.com/office/word/2015/wordml/symex" mc:Ignorable="w14 w15 w16se w16cid w16 w16cex w16sdtdh">
   <w:docDefaults>
     <w:rPrDefault>
       <w:rPr>
@@ -28176,7 +28373,7 @@
       </w:pPr>
     </w:pPrDefault>
   </w:docDefaults>
-  <w:latentStyles w:defLockedState="0" w:defUIPriority="99" w:defSemiHidden="0" w:defUnhideWhenUsed="0" w:defQFormat="0" w:count="371">
+  <w:latentStyles w:defLockedState="0" w:defUIPriority="99" w:defSemiHidden="0" w:defUnhideWhenUsed="0" w:defQFormat="0" w:count="376">
     <w:lsdException w:name="Normal" w:uiPriority="0" w:qFormat="1"/>
     <w:lsdException w:name="heading 1" w:uiPriority="9" w:qFormat="1"/>
     <w:lsdException w:name="heading 2" w:semiHidden="1" w:uiPriority="9" w:unhideWhenUsed="1" w:qFormat="1"/>
@@ -28548,6 +28745,11 @@
     <w:lsdException w:name="List Table 5 Dark Accent 6" w:uiPriority="50"/>
     <w:lsdException w:name="List Table 6 Colorful Accent 6" w:uiPriority="51"/>
     <w:lsdException w:name="List Table 7 Colorful Accent 6" w:uiPriority="52"/>
+    <w:lsdException w:name="Mention" w:semiHidden="1" w:unhideWhenUsed="1"/>
+    <w:lsdException w:name="Smart Hyperlink" w:semiHidden="1" w:unhideWhenUsed="1"/>
+    <w:lsdException w:name="Hashtag" w:semiHidden="1" w:unhideWhenUsed="1"/>
+    <w:lsdException w:name="Unresolved Mention" w:semiHidden="1" w:unhideWhenUsed="1"/>
+    <w:lsdException w:name="Smart Link" w:semiHidden="1" w:unhideWhenUsed="1"/>
   </w:latentStyles>
   <w:style w:type="paragraph" w:default="1" w:styleId="Normal">
     <w:name w:val="Normal"/>
@@ -28580,156 +28782,35 @@
     <w:semiHidden/>
     <w:unhideWhenUsed/>
   </w:style>
-  <w:style w:type="paragraph" w:customStyle="1" w:styleId="518E01CB34E247D2B1CCE11E46834AB0">
-    <w:name w:val="518E01CB34E247D2B1CCE11E46834AB0"/>
-  </w:style>
   <w:style w:type="character" w:styleId="nfase">
     <w:name w:val="Emphasis"/>
     <w:uiPriority w:val="20"/>
     <w:qFormat/>
     <w:rPr>
       <w:rFonts w:ascii="Georgia" w:hAnsi="Georgia" w:cs="Arial"/>
-      <w:color w:val="4472C4" w:themeColor="accent5"/>
+      <w:color w:val="5B9BD5" w:themeColor="accent5"/>
     </w:rPr>
-  </w:style>
-  <w:style w:type="paragraph" w:customStyle="1" w:styleId="89D32B3672154E8AB6B0D94FA28C3A44">
-    <w:name w:val="89D32B3672154E8AB6B0D94FA28C3A44"/>
-  </w:style>
-  <w:style w:type="paragraph" w:customStyle="1" w:styleId="EF7DD544641945CDBF2EBEE0F0FA6D6E">
-    <w:name w:val="EF7DD544641945CDBF2EBEE0F0FA6D6E"/>
   </w:style>
   <w:style w:type="paragraph" w:customStyle="1" w:styleId="B88160AFC98F4A77878112DDECD10FCE">
     <w:name w:val="B88160AFC98F4A77878112DDECD10FCE"/>
   </w:style>
-  <w:style w:type="paragraph" w:customStyle="1" w:styleId="TextoEsquerda">
-    <w:name w:val="TextoEsquerda"/>
-    <w:basedOn w:val="Normal"/>
-    <w:next w:val="Normal"/>
-    <w:uiPriority w:val="4"/>
-    <w:qFormat/>
-    <w:pPr>
-      <w:spacing w:after="0" w:line="288" w:lineRule="auto"/>
-      <w:jc w:val="right"/>
-    </w:pPr>
-    <w:rPr>
-      <w:rFonts w:ascii="Arial" w:eastAsiaTheme="minorHAnsi" w:hAnsi="Arial" w:cs="Arial"/>
-      <w:color w:val="404040" w:themeColor="text1" w:themeTint="BF"/>
-      <w:szCs w:val="24"/>
-      <w:lang w:val="pt-PT" w:eastAsia="en-US"/>
-    </w:rPr>
-  </w:style>
-  <w:style w:type="paragraph" w:customStyle="1" w:styleId="8855BEB28A3740D395A0C199FAEF85C5">
-    <w:name w:val="8855BEB28A3740D395A0C199FAEF85C5"/>
-  </w:style>
-  <w:style w:type="paragraph" w:customStyle="1" w:styleId="28B3B0334444480393D8C5395AD610C1">
-    <w:name w:val="28B3B0334444480393D8C5395AD610C1"/>
-  </w:style>
-  <w:style w:type="paragraph" w:customStyle="1" w:styleId="29F8BC30D4DF47F192E20358A1452D4D">
-    <w:name w:val="29F8BC30D4DF47F192E20358A1452D4D"/>
-  </w:style>
-  <w:style w:type="paragraph" w:customStyle="1" w:styleId="FDF4AB2E8B6F4A6689939225737E359C">
-    <w:name w:val="FDF4AB2E8B6F4A6689939225737E359C"/>
-  </w:style>
-  <w:style w:type="paragraph" w:customStyle="1" w:styleId="84A2D2534BC04379B4CD536021A7017B">
-    <w:name w:val="84A2D2534BC04379B4CD536021A7017B"/>
-  </w:style>
   <w:style w:type="paragraph" w:customStyle="1" w:styleId="52BE0D214CA744BA976F7C62C226F6ED">
     <w:name w:val="52BE0D214CA744BA976F7C62C226F6ED"/>
   </w:style>
-  <w:style w:type="paragraph" w:customStyle="1" w:styleId="19BBBAEFE5614ED59B060AB5BCAB9412">
-    <w:name w:val="19BBBAEFE5614ED59B060AB5BCAB9412"/>
-  </w:style>
   <w:style w:type="paragraph" w:customStyle="1" w:styleId="368EB8580EA041FCA6311A7B875BE931">
     <w:name w:val="368EB8580EA041FCA6311A7B875BE931"/>
   </w:style>
-  <w:style w:type="paragraph" w:customStyle="1" w:styleId="D2955628D1CA40CCBFFF69D50960424B">
-    <w:name w:val="D2955628D1CA40CCBFFF69D50960424B"/>
-  </w:style>
-  <w:style w:type="paragraph" w:customStyle="1" w:styleId="55D900176BF1486C8782DEB876EC7064">
-    <w:name w:val="55D900176BF1486C8782DEB876EC7064"/>
-  </w:style>
-  <w:style w:type="paragraph" w:customStyle="1" w:styleId="2E1DEF290B9141FF9808F258F5C75309">
-    <w:name w:val="2E1DEF290B9141FF9808F258F5C75309"/>
-  </w:style>
-  <w:style w:type="paragraph" w:customStyle="1" w:styleId="F0496E0C3092447C89686AA21299BE62">
-    <w:name w:val="F0496E0C3092447C89686AA21299BE62"/>
-  </w:style>
-  <w:style w:type="paragraph" w:customStyle="1" w:styleId="0892D31220C244CB9C0B3D0041E23EE1">
-    <w:name w:val="0892D31220C244CB9C0B3D0041E23EE1"/>
-  </w:style>
-  <w:style w:type="paragraph" w:customStyle="1" w:styleId="AAA39F968DD143D7804C40E352E8634E">
-    <w:name w:val="AAA39F968DD143D7804C40E352E8634E"/>
-  </w:style>
-  <w:style w:type="paragraph" w:customStyle="1" w:styleId="906F972EBCFD46E189F5714E5CC03864">
-    <w:name w:val="906F972EBCFD46E189F5714E5CC03864"/>
-  </w:style>
-  <w:style w:type="paragraph" w:customStyle="1" w:styleId="89231A63A26F457A9CCC8A8E6391985D">
-    <w:name w:val="89231A63A26F457A9CCC8A8E6391985D"/>
-  </w:style>
-  <w:style w:type="paragraph" w:customStyle="1" w:styleId="F154BA2CE6B047E78FDF3CC972AFFA54">
-    <w:name w:val="F154BA2CE6B047E78FDF3CC972AFFA54"/>
-  </w:style>
-  <w:style w:type="paragraph" w:customStyle="1" w:styleId="4535C458CD31460892A03C8F4866549B">
-    <w:name w:val="4535C458CD31460892A03C8F4866549B"/>
-  </w:style>
-  <w:style w:type="paragraph" w:customStyle="1" w:styleId="605EA8D7B7EE4141A6745AD6188EC0AA">
-    <w:name w:val="605EA8D7B7EE4141A6745AD6188EC0AA"/>
-  </w:style>
-  <w:style w:type="paragraph" w:customStyle="1" w:styleId="B4836F075F354DC6AF90596C00E03507">
-    <w:name w:val="B4836F075F354DC6AF90596C00E03507"/>
-  </w:style>
-  <w:style w:type="paragraph" w:customStyle="1" w:styleId="BA8EF38242124C30852C6CF9AC57F703">
-    <w:name w:val="BA8EF38242124C30852C6CF9AC57F703"/>
-  </w:style>
   <w:style w:type="paragraph" w:customStyle="1" w:styleId="BDEAE54722DE44899557BF05D8FFEF43">
     <w:name w:val="BDEAE54722DE44899557BF05D8FFEF43"/>
   </w:style>
-  <w:style w:type="paragraph" w:customStyle="1" w:styleId="00D45812E608404280A802CFF530FC55">
-    <w:name w:val="00D45812E608404280A802CFF530FC55"/>
-  </w:style>
   <w:style w:type="paragraph" w:customStyle="1" w:styleId="A04B9934023B42C8A0C7AAED2B581E26">
     <w:name w:val="A04B9934023B42C8A0C7AAED2B581E26"/>
-  </w:style>
-  <w:style w:type="paragraph" w:customStyle="1" w:styleId="TextoDireita">
-    <w:name w:val="TextoDireita"/>
-    <w:basedOn w:val="Normal"/>
-    <w:next w:val="Normal"/>
-    <w:uiPriority w:val="5"/>
-    <w:qFormat/>
-    <w:pPr>
-      <w:spacing w:after="0" w:line="288" w:lineRule="auto"/>
-    </w:pPr>
-    <w:rPr>
-      <w:rFonts w:ascii="Arial" w:eastAsiaTheme="minorHAnsi" w:hAnsi="Arial" w:cs="Arial"/>
-      <w:color w:val="404040" w:themeColor="text1" w:themeTint="BF"/>
-      <w:szCs w:val="24"/>
-      <w:lang w:val="pt-PT" w:eastAsia="en-US"/>
-    </w:rPr>
-  </w:style>
-  <w:style w:type="paragraph" w:customStyle="1" w:styleId="84DA6B9CC31F420F83A022A256BD5712">
-    <w:name w:val="84DA6B9CC31F420F83A022A256BD5712"/>
-  </w:style>
-  <w:style w:type="paragraph" w:customStyle="1" w:styleId="47CF1753A2974F63A9A28427A794BE9F">
-    <w:name w:val="47CF1753A2974F63A9A28427A794BE9F"/>
-  </w:style>
-  <w:style w:type="paragraph" w:customStyle="1" w:styleId="E9CA93DE16D44A59B74286E0D0B7346C">
-    <w:name w:val="E9CA93DE16D44A59B74286E0D0B7346C"/>
-  </w:style>
-  <w:style w:type="paragraph" w:customStyle="1" w:styleId="C99EC87CA9424FBCBF54E19F346F19A9">
-    <w:name w:val="C99EC87CA9424FBCBF54E19F346F19A9"/>
-  </w:style>
-  <w:style w:type="paragraph" w:customStyle="1" w:styleId="808157DA053B4FBA80F59BC49537A7C5">
-    <w:name w:val="808157DA053B4FBA80F59BC49537A7C5"/>
-  </w:style>
-  <w:style w:type="paragraph" w:customStyle="1" w:styleId="5D6C58C558514DE7940F898947D2A03B">
-    <w:name w:val="5D6C58C558514DE7940F898947D2A03B"/>
-    <w:rsid w:val="00394A9C"/>
   </w:style>
 </w:styles>
 </file>
 
 <file path=word/glossary/webSettings.xml><?xml version="1.0" encoding="utf-8"?>
-<w:webSettings xmlns:mc="http://schemas.openxmlformats.org/markup-compatibility/2006" xmlns:r="http://schemas.openxmlformats.org/officeDocument/2006/relationships" xmlns:w="http://schemas.openxmlformats.org/wordprocessingml/2006/main" xmlns:w14="http://schemas.microsoft.com/office/word/2010/wordml" xmlns:w15="http://schemas.microsoft.com/office/word/2012/wordml" mc:Ignorable="w14 w15">
+<w:webSettings xmlns:mc="http://schemas.openxmlformats.org/markup-compatibility/2006" xmlns:r="http://schemas.openxmlformats.org/officeDocument/2006/relationships" xmlns:w="http://schemas.openxmlformats.org/wordprocessingml/2006/main" xmlns:w14="http://schemas.microsoft.com/office/word/2010/wordml" xmlns:w15="http://schemas.microsoft.com/office/word/2012/wordml" xmlns:w16cex="http://schemas.microsoft.com/office/word/2018/wordml/cex" xmlns:w16cid="http://schemas.microsoft.com/office/word/2016/wordml/cid" xmlns:w16="http://schemas.microsoft.com/office/word/2018/wordml" xmlns:w16sdtdh="http://schemas.microsoft.com/office/word/2020/wordml/sdtdatahash" xmlns:w16se="http://schemas.microsoft.com/office/word/2015/wordml/symex" mc:Ignorable="w14 w15 w16se w16cid w16 w16cex w16sdtdh">
   <w:optimizeForBrowser/>
   <w:allowPNG/>
 </w:webSettings>
@@ -28937,23 +29018,6 @@
 </file>
 
 <file path=customXml/item1.xml><?xml version="1.0" encoding="utf-8"?>
-<?mso-contentType ?>
-<FormTemplates xmlns="http://schemas.microsoft.com/sharepoint/v3/contenttype/forms">
-  <Display>DocumentLibraryForm</Display>
-  <Edit>DocumentLibraryForm</Edit>
-  <New>DocumentLibraryForm</New>
-</FormTemplates>
-</file>
-
-<file path=customXml/item2.xml><?xml version="1.0" encoding="utf-8"?>
-<p:properties xmlns:p="http://schemas.microsoft.com/office/2006/metadata/properties" xmlns:xsi="http://www.w3.org/2001/XMLSchema-instance" xmlns:pc="http://schemas.microsoft.com/office/infopath/2007/PartnerControls">
-  <documentManagement>
-    <MediaServiceKeyPoints xmlns="71af3243-3dd4-4a8d-8c0d-dd76da1f02a5" xsi:nil="true"/>
-  </documentManagement>
-</p:properties>
-</file>
-
-<file path=customXml/item3.xml><?xml version="1.0" encoding="utf-8"?>
 <ct:contentTypeSchema xmlns:ct="http://schemas.microsoft.com/office/2006/metadata/contentType" xmlns:ma="http://schemas.microsoft.com/office/2006/metadata/properties/metaAttributes" ct:_="" ma:_="" ma:contentTypeName="Document" ma:contentTypeID="0x01010079F111ED35F8CC479449609E8A0923A6" ma:contentTypeVersion="11" ma:contentTypeDescription="Create a new document." ma:contentTypeScope="" ma:versionID="9677210f24a1be23c92c90fd886aa0aa">
   <xsd:schema xmlns:xsd="http://www.w3.org/2001/XMLSchema" xmlns:xs="http://www.w3.org/2001/XMLSchema" xmlns:p="http://schemas.microsoft.com/office/2006/metadata/properties" xmlns:ns2="71af3243-3dd4-4a8d-8c0d-dd76da1f02a5" xmlns:ns3="16c05727-aa75-4e4a-9b5f-8a80a1165891" targetNamespace="http://schemas.microsoft.com/office/2006/metadata/properties" ma:root="true" ma:fieldsID="60e05723c5c1908df1a1a4ebf11d344e" ns2:_="" ns3:_="">
     <xsd:import namespace="71af3243-3dd4-4a8d-8c0d-dd76da1f02a5"/>
@@ -29164,25 +29228,24 @@
 </ct:contentTypeSchema>
 </file>
 
-<file path=customXml/itemProps1.xml><?xml version="1.0" encoding="utf-8"?>
-<ds:datastoreItem xmlns:ds="http://schemas.openxmlformats.org/officeDocument/2006/customXml" ds:itemID="{50503A21-F367-462E-B624-BDB4831C4953}">
-  <ds:schemaRefs>
-    <ds:schemaRef ds:uri="http://schemas.microsoft.com/sharepoint/v3/contenttype/forms"/>
-  </ds:schemaRefs>
-</ds:datastoreItem>
+<file path=customXml/item2.xml><?xml version="1.0" encoding="utf-8"?>
+<p:properties xmlns:p="http://schemas.microsoft.com/office/2006/metadata/properties" xmlns:xsi="http://www.w3.org/2001/XMLSchema-instance" xmlns:pc="http://schemas.microsoft.com/office/infopath/2007/PartnerControls">
+  <documentManagement>
+    <MediaServiceKeyPoints xmlns="71af3243-3dd4-4a8d-8c0d-dd76da1f02a5" xsi:nil="true"/>
+  </documentManagement>
+</p:properties>
 </file>
 
-<file path=customXml/itemProps2.xml><?xml version="1.0" encoding="utf-8"?>
-<ds:datastoreItem xmlns:ds="http://schemas.openxmlformats.org/officeDocument/2006/customXml" ds:itemID="{24285919-CFDE-4EB8-9796-0DEB1CB8315E}">
-  <ds:schemaRefs>
-    <ds:schemaRef ds:uri="http://schemas.microsoft.com/office/2006/metadata/properties"/>
-    <ds:schemaRef ds:uri="http://schemas.microsoft.com/office/infopath/2007/PartnerControls"/>
-    <ds:schemaRef ds:uri="71af3243-3dd4-4a8d-8c0d-dd76da1f02a5"/>
-  </ds:schemaRefs>
-</ds:datastoreItem>
+<file path=customXml/item3.xml><?xml version="1.0" encoding="utf-8"?>
+<?mso-contentType ?>
+<FormTemplates xmlns="http://schemas.microsoft.com/sharepoint/v3/contenttype/forms">
+  <Display>DocumentLibraryForm</Display>
+  <Edit>DocumentLibraryForm</Edit>
+  <New>DocumentLibraryForm</New>
+</FormTemplates>
 </file>
 
-<file path=customXml/itemProps3.xml><?xml version="1.0" encoding="utf-8"?>
+<file path=customXml/itemProps1.xml><?xml version="1.0" encoding="utf-8"?>
 <ds:datastoreItem xmlns:ds="http://schemas.openxmlformats.org/officeDocument/2006/customXml" ds:itemID="{12DA0656-155E-4034-8822-A568687ED651}">
   <ds:schemaRefs>
     <ds:schemaRef ds:uri="http://schemas.microsoft.com/office/2006/metadata/contentType"/>
@@ -29199,4 +29262,22 @@
     <ds:schemaRef ds:uri="http://schemas.microsoft.com/internal/obd"/>
   </ds:schemaRefs>
 </ds:datastoreItem>
+</file>
+
+<file path=customXml/itemProps2.xml><?xml version="1.0" encoding="utf-8"?>
+<ds:datastoreItem xmlns:ds="http://schemas.openxmlformats.org/officeDocument/2006/customXml" ds:itemID="{24285919-CFDE-4EB8-9796-0DEB1CB8315E}">
+  <ds:schemaRefs>
+    <ds:schemaRef ds:uri="http://schemas.microsoft.com/office/2006/metadata/properties"/>
+    <ds:schemaRef ds:uri="http://schemas.microsoft.com/office/infopath/2007/PartnerControls"/>
+    <ds:schemaRef ds:uri="71af3243-3dd4-4a8d-8c0d-dd76da1f02a5"/>
+  </ds:schemaRefs>
+</ds:datastoreItem>
+</file>
+
+<file path=customXml/itemProps3.xml><?xml version="1.0" encoding="utf-8"?>
+<ds:datastoreItem xmlns:ds="http://schemas.openxmlformats.org/officeDocument/2006/customXml" ds:itemID="{50503A21-F367-462E-B624-BDB4831C4953}">
+  <ds:schemaRefs>
+    <ds:schemaRef ds:uri="http://schemas.microsoft.com/sharepoint/v3/contenttype/forms"/>
+  </ds:schemaRefs>
+</ds:datastoreItem>
 </file>
</xml_diff>